<commit_message>
Naïf MCMC Plan du rapport
</commit_message>
<xml_diff>
--- a/Rapport/Antoine_Grosnit_Yassin_Hamaoui_Plan_du_rapport.docx
+++ b/Rapport/Antoine_Grosnit_Yassin_Hamaoui_Plan_du_rapport.docx
@@ -83,8 +83,16 @@
           <w:numId w:val="1"/>
         </w:numPr>
       </w:pPr>
-      <w:r>
-        <w:t>Importance-sampling + MCMC</w:t>
+      <w:proofErr w:type="spellStart"/>
+      <w:r>
+        <w:t>Splitting</w:t>
+      </w:r>
+      <w:proofErr w:type="spellEnd"/>
+      <w:r>
+        <w:t xml:space="preserve"> </w:t>
+      </w:r>
+      <w:r>
+        <w:t>+ MCMC</w:t>
       </w:r>
     </w:p>
     <w:p>
@@ -96,7 +104,7 @@
         </w:numPr>
       </w:pPr>
       <w:r>
-        <w:t>Changement de loi</w:t>
+        <w:t>Importance sampling</w:t>
       </w:r>
     </w:p>
     <w:p>
@@ -129,10 +137,7 @@
         <w:t xml:space="preserve">Evaluation de la probabilité de trajectoire de prix avec passage dans le négatif et estimation des quartiles </w:t>
       </w:r>
       <w:r>
-        <w:t>de la distribution de la valeur finale du prix</w:t>
-      </w:r>
-      <w:r>
-        <w:t xml:space="preserve"> </w:t>
+        <w:t xml:space="preserve">de la distribution de la valeur finale du prix </w:t>
       </w:r>
       <w:r>
         <w:t>:</w:t>
@@ -158,8 +163,13 @@
           <w:numId w:val="1"/>
         </w:numPr>
       </w:pPr>
-      <w:r>
-        <w:t>Importance-sampling + MCMC</w:t>
+      <w:proofErr w:type="spellStart"/>
+      <w:r>
+        <w:t>Splitting</w:t>
+      </w:r>
+      <w:proofErr w:type="spellEnd"/>
+      <w:r>
+        <w:t xml:space="preserve"> + MCMC</w:t>
       </w:r>
     </w:p>
     <w:p>
@@ -171,55 +181,43 @@
         </w:numPr>
       </w:pPr>
       <w:r>
-        <w:t>Changement de loi</w:t>
-      </w:r>
-    </w:p>
-    <w:p>
-      <w:r>
-        <w:t>On comparera les estimations et les intervalles de confiance obtenus pour chacune de ces méthodes.</w:t>
-      </w:r>
-    </w:p>
-    <w:p/>
-    <w:p>
-      <w:pPr>
-        <w:pStyle w:val="Paragraphedeliste"/>
-        <w:numPr>
-          <w:ilvl w:val="0"/>
-          <w:numId w:val="1"/>
-        </w:numPr>
-      </w:pPr>
-      <w:r>
-        <w:t>Q</w:t>
-      </w:r>
-      <w:r>
-        <w:t>3</w:t>
-      </w:r>
-      <w:r>
-        <w:t xml:space="preserve">. Prise en compte </w:t>
-      </w:r>
-      <w:r>
-        <w:t>de mécanisme de retour à la moyenne</w:t>
-      </w:r>
-    </w:p>
-    <w:p>
-      <w:pPr>
-        <w:pStyle w:val="Paragraphedeliste"/>
-        <w:numPr>
-          <w:ilvl w:val="1"/>
-          <w:numId w:val="1"/>
-        </w:numPr>
-      </w:pPr>
-      <w:r>
-        <w:t xml:space="preserve">Evaluation de la probabilité de trajectoire de prix avec passage dans le négatif et estimation des quartiles </w:t>
-      </w:r>
-      <w:r>
-        <w:t>de la distribution de la valeur finale du prix</w:t>
-      </w:r>
-      <w:r>
-        <w:t xml:space="preserve"> </w:t>
-      </w:r>
+        <w:t>Importance sampling</w:t>
+      </w:r>
+    </w:p>
+    <w:p>
       <w:bookmarkStart w:id="0" w:name="_GoBack"/>
       <w:bookmarkEnd w:id="0"/>
+      <w:r>
+        <w:t>On comparera les estimations et les intervalles de confiance obtenus pour chacune de ces méthodes.</w:t>
+      </w:r>
+    </w:p>
+    <w:p/>
+    <w:p>
+      <w:pPr>
+        <w:pStyle w:val="Paragraphedeliste"/>
+        <w:numPr>
+          <w:ilvl w:val="0"/>
+          <w:numId w:val="1"/>
+        </w:numPr>
+      </w:pPr>
+      <w:r>
+        <w:t>Q3. Prise en compte de mécanisme de retour à la moyenne</w:t>
+      </w:r>
+    </w:p>
+    <w:p>
+      <w:pPr>
+        <w:pStyle w:val="Paragraphedeliste"/>
+        <w:numPr>
+          <w:ilvl w:val="1"/>
+          <w:numId w:val="1"/>
+        </w:numPr>
+      </w:pPr>
+      <w:r>
+        <w:t xml:space="preserve">Evaluation de la probabilité de trajectoire de prix avec passage dans le négatif et estimation des quartiles </w:t>
+      </w:r>
+      <w:r>
+        <w:t xml:space="preserve">de la distribution de la valeur finale du prix </w:t>
+      </w:r>
       <w:r>
         <w:t>:</w:t>
       </w:r>

</xml_diff>